<commit_message>
new feature for date
</commit_message>
<xml_diff>
--- a/src/testdoc.docx
+++ b/src/testdoc.docx
@@ -104,7 +104,7 @@
       </w:pPr>
       <w:r>
         <w:rPr/>
-        <w:t>FECHA</w:t>
+        <w:t>DATE</w:t>
       </w:r>
     </w:p>
     <w:sectPr>
@@ -134,7 +134,6 @@
     </w:rPrDefault>
     <w:pPrDefault>
       <w:pPr>
-        <w:widowControl/>
         <w:suppressAutoHyphens w:val="true"/>
       </w:pPr>
     </w:pPrDefault>
@@ -144,10 +143,11 @@
     <w:qFormat/>
     <w:pPr>
       <w:widowControl/>
-      <w:kinsoku w:val="true"/>
-      <w:overflowPunct w:val="true"/>
-      <w:autoSpaceDE w:val="true"/>
+      <w:suppressAutoHyphens w:val="true"/>
+      <w:overflowPunct w:val="false"/>
       <w:bidi w:val="0"/>
+      <w:spacing w:before="0" w:after="0"/>
+      <w:jc w:val="start"/>
     </w:pPr>
     <w:rPr>
       <w:rFonts w:ascii="Liberation Serif" w:hAnsi="Liberation Serif" w:eastAsia="NSimSun" w:cs="Lucida Sans"/>

</xml_diff>